<commit_message>
median instead of mean for growth posteriors
</commit_message>
<xml_diff>
--- a/drafts/vX_PNAS/scaling_cover_letter_PNAS_v2.docx
+++ b/drafts/vX_PNAS/scaling_cover_letter_PNAS_v2.docx
@@ -1083,6 +1083,14 @@
         </w:rPr>
         <w:t xml:space="preserve">by first </w:t>
       </w:r>
+      <w:ins w:id="15" w:author="Max Lindmark" w:date="2020-12-01T14:59:00Z">
+        <w:r>
+          <w:rPr>
+            <w:lang w:val="en-GB"/>
+          </w:rPr>
+          <w:t xml:space="preserve">systematically </w:t>
+        </w:r>
+      </w:ins>
       <w:r>
         <w:rPr>
           <w:lang w:val="en-GB"/>
@@ -1136,7 +1144,19 @@
         <w:rPr>
           <w:lang w:val="en-GB"/>
         </w:rPr>
-        <w:t xml:space="preserve">Next we apply hierarchical Bayesian models to </w:t>
+        <w:t>Next</w:t>
+      </w:r>
+      <w:r>
+        <w:rPr>
+          <w:lang w:val="en-GB"/>
+        </w:rPr>
+        <w:t>,</w:t>
+      </w:r>
+      <w:r>
+        <w:rPr>
+          <w:lang w:val="en-GB"/>
+        </w:rPr>
+        <w:t xml:space="preserve"> we apply hierarchical Bayesian models to </w:t>
       </w:r>
       <w:r>
         <w:rPr>
@@ -1360,8 +1380,8 @@
         </w:rPr>
         <w:t xml:space="preserve">. </w:t>
       </w:r>
-      <w:commentRangeStart w:id="15"/>
-      <w:del w:id="16" w:author="Max Lindmark" w:date="2020-11-24T14:09:00Z">
+      <w:commentRangeStart w:id="16"/>
+      <w:del w:id="17" w:author="Max Lindmark" w:date="2020-11-24T14:09:00Z">
         <w:r>
           <w:rPr>
             <w:lang w:val="en-GB"/>
@@ -1369,7 +1389,7 @@
           <w:delText xml:space="preserve">This </w:delText>
         </w:r>
       </w:del>
-      <w:ins w:id="17" w:author="Max Lindmark" w:date="2020-11-24T14:09:00Z">
+      <w:ins w:id="18" w:author="Max Lindmark" w:date="2020-11-24T14:09:00Z">
         <w:r>
           <w:rPr>
             <w:lang w:val="en-GB"/>
@@ -1382,12 +1402,12 @@
           </w:rPr>
           <w:t>ese two criteria</w:t>
         </w:r>
-        <w:commentRangeEnd w:id="15"/>
+        <w:commentRangeEnd w:id="16"/>
         <w:r>
           <w:rPr>
             <w:rStyle w:val="CommentReference"/>
           </w:rPr>
-          <w:commentReference w:id="15"/>
+          <w:commentReference w:id="16"/>
         </w:r>
         <w:r>
           <w:rPr>
@@ -1402,7 +1422,7 @@
         </w:rPr>
         <w:t>lead</w:t>
       </w:r>
-      <w:del w:id="18" w:author="Max Lindmark" w:date="2020-11-24T14:09:00Z">
+      <w:del w:id="19" w:author="Max Lindmark" w:date="2020-11-24T14:09:00Z">
         <w:r>
           <w:rPr>
             <w:lang w:val="en-GB"/>
@@ -1569,12 +1589,23 @@
     </w:p>
     <w:p>
       <w:pPr>
+        <w:tabs>
+          <w:tab w:val="left" w:pos="3190"/>
+        </w:tabs>
         <w:contextualSpacing/>
         <w:jc w:val="both"/>
         <w:rPr>
           <w:lang w:val="en-GB"/>
         </w:rPr>
       </w:pPr>
+      <w:ins w:id="20" w:author="Max Lindmark" w:date="2020-12-01T15:02:00Z">
+        <w:r>
+          <w:rPr>
+            <w:lang w:val="en-GB"/>
+          </w:rPr>
+          <w:tab/>
+        </w:r>
+      </w:ins>
     </w:p>
     <w:p>
       <w:pPr>
@@ -1630,49 +1661,98 @@
           <w:rFonts w:cstheme="minorHAnsi"/>
           <w:lang w:val="en-GB"/>
         </w:rPr>
-        <w:t xml:space="preserve">how physiological rates and </w:t>
-      </w:r>
+        <w:t xml:space="preserve">how </w:t>
+      </w:r>
+      <w:del w:id="21" w:author="Max Lindmark" w:date="2020-12-01T14:59:00Z">
+        <w:r>
+          <w:rPr>
+            <w:rFonts w:cstheme="minorHAnsi"/>
+            <w:lang w:val="en-GB"/>
+          </w:rPr>
+          <w:delText xml:space="preserve">physiological </w:delText>
+        </w:r>
+      </w:del>
+      <w:ins w:id="22" w:author="Max Lindmark" w:date="2020-12-01T14:59:00Z">
+        <w:r>
+          <w:rPr>
+            <w:rFonts w:cstheme="minorHAnsi"/>
+            <w:lang w:val="en-GB"/>
+          </w:rPr>
+          <w:t xml:space="preserve">consumption, metabolism and </w:t>
+        </w:r>
+        <w:r>
+          <w:rPr>
+            <w:rFonts w:cstheme="minorHAnsi"/>
+            <w:lang w:val="en-GB"/>
+          </w:rPr>
+          <w:t xml:space="preserve">growth </w:t>
+        </w:r>
+      </w:ins>
+      <w:del w:id="23" w:author="Max Lindmark" w:date="2020-12-01T14:59:00Z">
+        <w:r>
+          <w:rPr>
+            <w:rFonts w:cstheme="minorHAnsi"/>
+            <w:lang w:val="en-GB"/>
+          </w:rPr>
+          <w:delText xml:space="preserve">rates and </w:delText>
+        </w:r>
+        <w:r>
+          <w:rPr>
+            <w:rFonts w:cstheme="minorHAnsi"/>
+            <w:lang w:val="en-GB"/>
+          </w:rPr>
+          <w:delText>body</w:delText>
+        </w:r>
+        <w:r>
+          <w:rPr>
+            <w:rFonts w:cstheme="minorHAnsi"/>
+            <w:lang w:val="en-GB"/>
+          </w:rPr>
+          <w:delText xml:space="preserve"> growth </w:delText>
+        </w:r>
+      </w:del>
       <w:r>
         <w:rPr>
           <w:rFonts w:cstheme="minorHAnsi"/>
           <w:lang w:val="en-GB"/>
         </w:rPr>
-        <w:t>body</w:t>
+        <w:t>are affected by warming</w:t>
       </w:r>
       <w:r>
         <w:rPr>
           <w:rFonts w:cstheme="minorHAnsi"/>
           <w:lang w:val="en-GB"/>
         </w:rPr>
-        <w:t xml:space="preserve"> growth are affected by warming</w:t>
+        <w:t xml:space="preserve"> that should be of </w:t>
       </w:r>
       <w:r>
         <w:rPr>
           <w:rFonts w:cstheme="minorHAnsi"/>
           <w:lang w:val="en-GB"/>
         </w:rPr>
-        <w:t xml:space="preserve"> that should be of </w:t>
-      </w:r>
-      <w:r>
-        <w:rPr>
-          <w:rFonts w:cstheme="minorHAnsi"/>
-          <w:lang w:val="en-GB"/>
-        </w:rPr>
         <w:t>interest to a broad readership</w:t>
       </w:r>
       <w:r>
         <w:rPr>
           <w:lang w:val="en-GB"/>
         </w:rPr>
-        <w:t>. We also</w:t>
-      </w:r>
-      <w:r>
-        <w:rPr>
-          <w:lang w:val="en-GB"/>
-        </w:rPr>
-        <w:t xml:space="preserve"> </w:t>
-      </w:r>
-      <w:del w:id="19" w:author="Max Lindmark" w:date="2020-11-24T14:14:00Z">
+        <w:t xml:space="preserve">. </w:t>
+      </w:r>
+      <w:del w:id="24" w:author="Max Lindmark" w:date="2020-12-01T15:00:00Z">
+        <w:r>
+          <w:rPr>
+            <w:lang w:val="en-GB"/>
+          </w:rPr>
+          <w:delText>We also</w:delText>
+        </w:r>
+        <w:r>
+          <w:rPr>
+            <w:lang w:val="en-GB"/>
+          </w:rPr>
+          <w:delText xml:space="preserve"> </w:delText>
+        </w:r>
+      </w:del>
+      <w:del w:id="25" w:author="Max Lindmark" w:date="2020-11-24T14:14:00Z">
         <w:r>
           <w:rPr>
             <w:lang w:val="en-GB"/>
@@ -1680,168 +1760,126 @@
           <w:delText xml:space="preserve">clearly </w:delText>
         </w:r>
       </w:del>
-      <w:r>
-        <w:rPr>
-          <w:lang w:val="en-GB"/>
-        </w:rPr>
-        <w:t xml:space="preserve">identify </w:t>
-      </w:r>
-      <w:r>
-        <w:rPr>
-          <w:lang w:val="en-GB"/>
-        </w:rPr>
-        <w:t xml:space="preserve">deviations from </w:t>
-      </w:r>
-      <w:r>
-        <w:rPr>
-          <w:lang w:val="en-GB"/>
-        </w:rPr>
-        <w:t xml:space="preserve">general </w:t>
-      </w:r>
-      <w:ins w:id="20" w:author="Max Lindmark" w:date="2020-11-24T14:13:00Z">
-        <w:r>
-          <w:rPr>
-            <w:lang w:val="en-GB"/>
-          </w:rPr>
-          <w:t>(interspecif</w:t>
+      <w:del w:id="26" w:author="Max Lindmark" w:date="2020-12-01T15:00:00Z">
+        <w:r>
+          <w:rPr>
+            <w:lang w:val="en-GB"/>
+          </w:rPr>
+          <w:delText xml:space="preserve">identify </w:delText>
+        </w:r>
+        <w:r>
+          <w:rPr>
+            <w:lang w:val="en-GB"/>
+          </w:rPr>
+          <w:delText xml:space="preserve">deviations from </w:delText>
+        </w:r>
+        <w:r>
+          <w:rPr>
+            <w:lang w:val="en-GB"/>
+          </w:rPr>
+          <w:delText xml:space="preserve">general </w:delText>
+        </w:r>
+        <w:r>
+          <w:rPr>
+            <w:lang w:val="en-GB"/>
+          </w:rPr>
+          <w:delText>metabolic scaling theories</w:delText>
+        </w:r>
+        <w:r>
+          <w:rPr>
+            <w:lang w:val="en-GB"/>
+          </w:rPr>
+          <w:delText xml:space="preserve"> at the within-species level</w:delText>
+        </w:r>
+      </w:del>
+      <w:ins w:id="27" w:author="Max Lindmark" w:date="2020-12-01T15:02:00Z">
+        <w:r>
+          <w:rPr>
+            <w:lang w:val="en-GB"/>
+          </w:rPr>
+          <w:t>O</w:t>
         </w:r>
       </w:ins>
-      <w:ins w:id="21" w:author="Max Lindmark" w:date="2020-11-24T14:14:00Z">
-        <w:r>
-          <w:rPr>
-            <w:lang w:val="en-GB"/>
-          </w:rPr>
-          <w:t xml:space="preserve">ic) </w:t>
+      <w:ins w:id="28" w:author="Max Lindmark" w:date="2020-12-01T15:01:00Z">
+        <w:r>
+          <w:rPr>
+            <w:lang w:val="en-GB"/>
+          </w:rPr>
+          <w:t xml:space="preserve">ur findings </w:t>
+        </w:r>
+        <w:r>
+          <w:rPr>
+            <w:lang w:val="en-GB"/>
+          </w:rPr>
+          <w:t xml:space="preserve">contribute to </w:t>
+        </w:r>
+        <w:r>
+          <w:rPr>
+            <w:lang w:val="en-GB"/>
+          </w:rPr>
+          <w:t xml:space="preserve">an </w:t>
+        </w:r>
+        <w:r>
+          <w:rPr>
+            <w:lang w:val="en-GB"/>
+          </w:rPr>
+          <w:t>understand</w:t>
+        </w:r>
+        <w:r>
+          <w:rPr>
+            <w:lang w:val="en-GB"/>
+          </w:rPr>
+          <w:t>ing of th</w:t>
+        </w:r>
+        <w:r>
+          <w:rPr>
+            <w:lang w:val="en-GB"/>
+          </w:rPr>
+          <w:t>e</w:t>
+        </w:r>
+        <w:r>
+          <w:rPr>
+            <w:lang w:val="en-GB"/>
+          </w:rPr>
+          <w:t xml:space="preserve"> bioenergetic basis </w:t>
         </w:r>
       </w:ins>
-      <w:r>
-        <w:rPr>
-          <w:lang w:val="en-GB"/>
-        </w:rPr>
-        <w:t>metabolic scaling theories</w:t>
-      </w:r>
-      <w:r>
-        <w:rPr>
-          <w:lang w:val="en-GB"/>
-        </w:rPr>
-        <w:t xml:space="preserve"> at the within-species level</w:t>
-      </w:r>
-      <w:ins w:id="22" w:author="Max Lindmark" w:date="2020-11-24T14:16:00Z">
-        <w:r>
-          <w:rPr>
-            <w:lang w:val="en-GB"/>
-          </w:rPr>
-          <w:t xml:space="preserve">. </w:t>
+      <w:ins w:id="29" w:author="Max Lindmark" w:date="2020-12-01T15:02:00Z">
+        <w:r>
+          <w:rPr>
+            <w:lang w:val="en-GB"/>
+          </w:rPr>
+          <w:t xml:space="preserve">for </w:t>
         </w:r>
       </w:ins>
-      <w:ins w:id="23" w:author="Max Lindmark" w:date="2020-11-24T14:19:00Z">
-        <w:r>
-          <w:rPr>
-            <w:lang w:val="en-GB"/>
-          </w:rPr>
-          <w:t>These findings</w:t>
+      <w:ins w:id="30" w:author="Max Lindmark" w:date="2020-12-01T15:01:00Z">
+        <w:r>
+          <w:rPr>
+            <w:lang w:val="en-GB"/>
+          </w:rPr>
+          <w:t xml:space="preserve">the temperature-size </w:t>
         </w:r>
       </w:ins>
-      <w:ins w:id="24" w:author="Max Lindmark" w:date="2020-11-24T14:16:00Z">
-        <w:r>
-          <w:rPr>
-            <w:lang w:val="en-GB"/>
-          </w:rPr>
-          <w:t xml:space="preserve"> can improve </w:t>
+      <w:ins w:id="31" w:author="Max Lindmark" w:date="2020-12-01T15:02:00Z">
+        <w:r>
+          <w:rPr>
+            <w:lang w:val="en-GB"/>
+          </w:rPr>
+          <w:t>rule</w:t>
+        </w:r>
+        <w:r>
+          <w:rPr>
+            <w:lang w:val="en-GB"/>
+          </w:rPr>
+          <w:t xml:space="preserve"> and the predicted shrinking of large individuals with climate warming. They can also </w:t>
         </w:r>
       </w:ins>
-      <w:ins w:id="25" w:author="Max Lindmark" w:date="2020-11-24T14:18:00Z">
-        <w:r>
-          <w:rPr>
-            <w:lang w:val="en-GB"/>
-          </w:rPr>
-          <w:t xml:space="preserve">estimations of </w:t>
-        </w:r>
-        <w:r>
-          <w:rPr>
-            <w:lang w:val="en-GB"/>
-          </w:rPr>
-          <w:t>energy transfer</w:t>
-        </w:r>
-        <w:r>
-          <w:rPr>
-            <w:lang w:val="en-GB"/>
-          </w:rPr>
-          <w:t xml:space="preserve"> across </w:t>
-        </w:r>
-      </w:ins>
-      <w:ins w:id="26" w:author="Max Lindmark" w:date="2020-11-24T14:19:00Z">
-        <w:r>
-          <w:rPr>
-            <w:lang w:val="en-GB"/>
-          </w:rPr>
-          <w:t>trophic levels</w:t>
-        </w:r>
-      </w:ins>
-      <w:ins w:id="27" w:author="Max Lindmark" w:date="2020-11-24T14:18:00Z">
-        <w:r>
-          <w:rPr>
-            <w:lang w:val="en-GB"/>
-          </w:rPr>
-          <w:t xml:space="preserve"> and </w:t>
-        </w:r>
-        <w:r>
-          <w:rPr>
-            <w:lang w:val="en-GB"/>
-          </w:rPr>
-          <w:t xml:space="preserve">rates of </w:t>
-        </w:r>
-      </w:ins>
-      <w:ins w:id="28" w:author="Max Lindmark" w:date="2020-11-24T14:13:00Z">
-        <w:r>
-          <w:rPr>
-            <w:lang w:val="en-GB"/>
-          </w:rPr>
-          <w:t>biomass production</w:t>
-        </w:r>
-      </w:ins>
-      <w:ins w:id="29" w:author="Max Lindmark" w:date="2020-11-24T14:18:00Z">
-        <w:r>
-          <w:rPr>
-            <w:lang w:val="en-GB"/>
-          </w:rPr>
-          <w:t xml:space="preserve">, </w:t>
-        </w:r>
-      </w:ins>
-      <w:ins w:id="30" w:author="Max Lindmark" w:date="2020-11-24T14:17:00Z">
-        <w:r>
-          <w:rPr>
-            <w:lang w:val="en-GB"/>
-          </w:rPr>
-          <w:t xml:space="preserve">by </w:t>
-        </w:r>
-      </w:ins>
-      <w:ins w:id="31" w:author="Max Lindmark" w:date="2020-11-24T14:19:00Z">
-        <w:r>
-          <w:rPr>
-            <w:lang w:val="en-GB"/>
-          </w:rPr>
-          <w:t xml:space="preserve">acknowledging </w:t>
-        </w:r>
-        <w:r>
-          <w:rPr>
-            <w:lang w:val="en-GB"/>
-          </w:rPr>
-          <w:t xml:space="preserve">the </w:t>
-        </w:r>
-      </w:ins>
-      <w:ins w:id="32" w:author="Max Lindmark" w:date="2020-11-24T14:17:00Z">
-        <w:r>
-          <w:rPr>
-            <w:lang w:val="en-GB"/>
-          </w:rPr>
-          <w:t xml:space="preserve">different scaling relationships with size and temperature </w:t>
-        </w:r>
-        <w:r>
-          <w:rPr>
-            <w:lang w:val="en-GB"/>
-          </w:rPr>
-          <w:t>within and across speci</w:t>
+      <w:ins w:id="32" w:author="Max Lindmark" w:date="2020-11-24T14:16:00Z">
+        <w:r>
+          <w:rPr>
+            <w:lang w:val="en-GB"/>
+          </w:rPr>
+          <w:t xml:space="preserve">improve </w:t>
         </w:r>
       </w:ins>
       <w:ins w:id="33" w:author="Max Lindmark" w:date="2020-11-24T14:18:00Z">
@@ -1849,185 +1887,295 @@
           <w:rPr>
             <w:lang w:val="en-GB"/>
           </w:rPr>
+          <w:t xml:space="preserve">estimations of </w:t>
+        </w:r>
+        <w:r>
+          <w:rPr>
+            <w:lang w:val="en-GB"/>
+          </w:rPr>
+          <w:t>energy transfer</w:t>
+        </w:r>
+        <w:r>
+          <w:rPr>
+            <w:lang w:val="en-GB"/>
+          </w:rPr>
+          <w:t xml:space="preserve"> across </w:t>
+        </w:r>
+      </w:ins>
+      <w:ins w:id="34" w:author="Max Lindmark" w:date="2020-11-24T14:19:00Z">
+        <w:r>
+          <w:rPr>
+            <w:lang w:val="en-GB"/>
+          </w:rPr>
+          <w:t>trophic levels</w:t>
+        </w:r>
+      </w:ins>
+      <w:ins w:id="35" w:author="Max Lindmark" w:date="2020-11-24T14:18:00Z">
+        <w:r>
+          <w:rPr>
+            <w:lang w:val="en-GB"/>
+          </w:rPr>
+          <w:t xml:space="preserve"> and </w:t>
+        </w:r>
+        <w:r>
+          <w:rPr>
+            <w:lang w:val="en-GB"/>
+          </w:rPr>
+          <w:t xml:space="preserve">rates of </w:t>
+        </w:r>
+      </w:ins>
+      <w:ins w:id="36" w:author="Max Lindmark" w:date="2020-11-24T14:13:00Z">
+        <w:r>
+          <w:rPr>
+            <w:lang w:val="en-GB"/>
+          </w:rPr>
+          <w:t>biomass production</w:t>
+        </w:r>
+      </w:ins>
+      <w:ins w:id="37" w:author="Max Lindmark" w:date="2020-11-24T14:18:00Z">
+        <w:r>
+          <w:rPr>
+            <w:lang w:val="en-GB"/>
+          </w:rPr>
+          <w:t xml:space="preserve">, </w:t>
+        </w:r>
+      </w:ins>
+      <w:ins w:id="38" w:author="Max Lindmark" w:date="2020-11-24T14:17:00Z">
+        <w:r>
+          <w:rPr>
+            <w:lang w:val="en-GB"/>
+          </w:rPr>
+          <w:t xml:space="preserve">by </w:t>
+        </w:r>
+      </w:ins>
+      <w:ins w:id="39" w:author="Max Lindmark" w:date="2020-11-24T14:19:00Z">
+        <w:r>
+          <w:rPr>
+            <w:lang w:val="en-GB"/>
+          </w:rPr>
+          <w:t xml:space="preserve">acknowledging </w:t>
+        </w:r>
+        <w:r>
+          <w:rPr>
+            <w:lang w:val="en-GB"/>
+          </w:rPr>
+          <w:t xml:space="preserve">the </w:t>
+        </w:r>
+      </w:ins>
+      <w:ins w:id="40" w:author="Max Lindmark" w:date="2020-11-24T14:17:00Z">
+        <w:r>
+          <w:rPr>
+            <w:lang w:val="en-GB"/>
+          </w:rPr>
+          <w:t xml:space="preserve">different scaling relationships with size and temperature </w:t>
+        </w:r>
+        <w:r>
+          <w:rPr>
+            <w:lang w:val="en-GB"/>
+          </w:rPr>
+          <w:t>within and across speci</w:t>
+        </w:r>
+      </w:ins>
+      <w:ins w:id="41" w:author="Max Lindmark" w:date="2020-11-24T14:18:00Z">
+        <w:r>
+          <w:rPr>
+            <w:lang w:val="en-GB"/>
+          </w:rPr>
           <w:t>es</w:t>
         </w:r>
       </w:ins>
-      <w:commentRangeStart w:id="34"/>
+      <w:commentRangeStart w:id="42"/>
       <w:r>
         <w:rPr>
           <w:lang w:val="en-GB"/>
         </w:rPr>
         <w:t>.</w:t>
       </w:r>
-      <w:commentRangeEnd w:id="34"/>
+      <w:commentRangeEnd w:id="42"/>
       <w:r>
         <w:rPr>
           <w:rStyle w:val="CommentReference"/>
         </w:rPr>
-        <w:commentReference w:id="34"/>
-      </w:r>
-      <w:r>
-        <w:rPr>
-          <w:lang w:val="en-GB"/>
-        </w:rPr>
-        <w:t xml:space="preserve"> Overall, </w:t>
-      </w:r>
-      <w:r>
-        <w:rPr>
-          <w:lang w:val="en-GB"/>
-        </w:rPr>
-        <w:t xml:space="preserve">our study highlights </w:t>
-      </w:r>
-      <w:r>
-        <w:rPr>
-          <w:lang w:val="en-GB"/>
-        </w:rPr>
-        <w:t xml:space="preserve">the </w:t>
-      </w:r>
-      <w:r>
-        <w:rPr>
-          <w:lang w:val="en-GB"/>
-        </w:rPr>
-        <w:t xml:space="preserve">need to </w:t>
-      </w:r>
-      <w:r>
-        <w:rPr>
-          <w:lang w:val="en-GB"/>
-        </w:rPr>
-        <w:t xml:space="preserve">investigate </w:t>
-      </w:r>
-      <w:r>
-        <w:rPr>
-          <w:lang w:val="en-GB"/>
-        </w:rPr>
-        <w:t xml:space="preserve">intraspecific </w:t>
-      </w:r>
-      <w:r>
-        <w:rPr>
-          <w:lang w:val="en-GB"/>
-        </w:rPr>
-        <w:t>relationsh</w:t>
-      </w:r>
-      <w:r>
-        <w:rPr>
-          <w:lang w:val="en-GB"/>
-        </w:rPr>
-        <w:t>ips</w:t>
-      </w:r>
-      <w:r>
-        <w:rPr>
-          <w:lang w:val="en-GB"/>
-        </w:rPr>
-        <w:t xml:space="preserve"> as these deviate from interspecific </w:t>
-      </w:r>
-      <w:r>
-        <w:rPr>
-          <w:lang w:val="en-GB"/>
-        </w:rPr>
-        <w:t>patterns</w:t>
-      </w:r>
-      <w:r>
-        <w:rPr>
-          <w:lang w:val="en-GB"/>
-        </w:rPr>
-        <w:t xml:space="preserve">, </w:t>
-      </w:r>
-      <w:r>
-        <w:rPr>
-          <w:lang w:val="en-GB"/>
-        </w:rPr>
-        <w:t xml:space="preserve">and suggests a </w:t>
-      </w:r>
-      <w:r>
-        <w:rPr>
-          <w:lang w:val="en-GB"/>
-        </w:rPr>
-        <w:t xml:space="preserve">simple </w:t>
-      </w:r>
-      <w:r>
-        <w:rPr>
-          <w:lang w:val="en-GB"/>
-        </w:rPr>
-        <w:t>mechanism to explain</w:t>
-      </w:r>
+        <w:commentReference w:id="42"/>
+      </w:r>
+      <w:del w:id="43" w:author="Max Lindmark" w:date="2020-12-01T15:03:00Z">
+        <w:r>
+          <w:rPr>
+            <w:lang w:val="en-GB"/>
+          </w:rPr>
+          <w:delText xml:space="preserve"> Overall</w:delText>
+        </w:r>
+        <w:r>
+          <w:rPr>
+            <w:lang w:val="en-GB"/>
+          </w:rPr>
+          <w:delText>,</w:delText>
+        </w:r>
+      </w:del>
       <w:r>
         <w:rPr>
           <w:lang w:val="en-GB"/>
         </w:rPr>
         <w:t xml:space="preserve"> </w:t>
       </w:r>
-      <w:r>
-        <w:rPr>
-          <w:lang w:val="en-GB"/>
-        </w:rPr>
-        <w:t xml:space="preserve">the </w:t>
-      </w:r>
-      <w:r>
-        <w:rPr>
-          <w:lang w:val="en-GB"/>
-        </w:rPr>
-        <w:t xml:space="preserve">common pattern </w:t>
-      </w:r>
-      <w:r>
-        <w:rPr>
-          <w:lang w:val="en-GB"/>
-        </w:rPr>
-        <w:t xml:space="preserve">that </w:t>
-      </w:r>
-      <w:r>
-        <w:rPr>
-          <w:lang w:val="en-GB"/>
-        </w:rPr>
-        <w:t xml:space="preserve">large individuals </w:t>
-      </w:r>
-      <w:r>
-        <w:rPr>
-          <w:lang w:val="en-GB"/>
-        </w:rPr>
-        <w:t xml:space="preserve">within </w:t>
-      </w:r>
-      <w:r>
-        <w:rPr>
-          <w:lang w:val="en-GB"/>
-        </w:rPr>
-        <w:t>ectotherm</w:t>
-      </w:r>
-      <w:r>
-        <w:rPr>
-          <w:lang w:val="en-GB"/>
-        </w:rPr>
-        <w:t>ic</w:t>
-      </w:r>
-      <w:r>
-        <w:rPr>
-          <w:lang w:val="en-GB"/>
-        </w:rPr>
-        <w:t xml:space="preserve"> species </w:t>
-      </w:r>
-      <w:r>
-        <w:rPr>
-          <w:lang w:val="en-GB"/>
-        </w:rPr>
-        <w:t>are the first to experience reduced</w:t>
-      </w:r>
-      <w:r>
-        <w:rPr>
-          <w:lang w:val="en-GB"/>
-        </w:rPr>
-        <w:t xml:space="preserve"> growth </w:t>
-      </w:r>
-      <w:r>
-        <w:rPr>
-          <w:lang w:val="en-GB"/>
-        </w:rPr>
-        <w:t>with increasing temperatures</w:t>
-      </w:r>
-      <w:r>
-        <w:rPr>
-          <w:lang w:val="en-GB"/>
-        </w:rPr>
-        <w:t>.</w:t>
-      </w:r>
+      <w:del w:id="44" w:author="Max Lindmark" w:date="2020-12-01T15:03:00Z">
+        <w:r>
+          <w:rPr>
+            <w:lang w:val="en-GB"/>
+          </w:rPr>
+          <w:delText xml:space="preserve">our study highlights </w:delText>
+        </w:r>
+        <w:r>
+          <w:rPr>
+            <w:lang w:val="en-GB"/>
+          </w:rPr>
+          <w:delText xml:space="preserve">the </w:delText>
+        </w:r>
+        <w:r>
+          <w:rPr>
+            <w:lang w:val="en-GB"/>
+          </w:rPr>
+          <w:delText xml:space="preserve">need to </w:delText>
+        </w:r>
+        <w:r>
+          <w:rPr>
+            <w:lang w:val="en-GB"/>
+          </w:rPr>
+          <w:delText xml:space="preserve">investigate </w:delText>
+        </w:r>
+        <w:r>
+          <w:rPr>
+            <w:lang w:val="en-GB"/>
+          </w:rPr>
+          <w:delText xml:space="preserve">intraspecific </w:delText>
+        </w:r>
+        <w:r>
+          <w:rPr>
+            <w:lang w:val="en-GB"/>
+          </w:rPr>
+          <w:delText>relationsh</w:delText>
+        </w:r>
+        <w:r>
+          <w:rPr>
+            <w:lang w:val="en-GB"/>
+          </w:rPr>
+          <w:delText>ips</w:delText>
+        </w:r>
+        <w:r>
+          <w:rPr>
+            <w:lang w:val="en-GB"/>
+          </w:rPr>
+          <w:delText xml:space="preserve"> as these deviate from interspecific </w:delText>
+        </w:r>
+        <w:r>
+          <w:rPr>
+            <w:lang w:val="en-GB"/>
+          </w:rPr>
+          <w:delText>patterns</w:delText>
+        </w:r>
+        <w:r>
+          <w:rPr>
+            <w:lang w:val="en-GB"/>
+          </w:rPr>
+          <w:delText xml:space="preserve">, </w:delText>
+        </w:r>
+        <w:r>
+          <w:rPr>
+            <w:lang w:val="en-GB"/>
+          </w:rPr>
+          <w:delText xml:space="preserve">and suggests a </w:delText>
+        </w:r>
+        <w:r>
+          <w:rPr>
+            <w:lang w:val="en-GB"/>
+          </w:rPr>
+          <w:delText xml:space="preserve">simple </w:delText>
+        </w:r>
+        <w:r>
+          <w:rPr>
+            <w:lang w:val="en-GB"/>
+          </w:rPr>
+          <w:delText>mechanism to explain</w:delText>
+        </w:r>
+        <w:r>
+          <w:rPr>
+            <w:lang w:val="en-GB"/>
+          </w:rPr>
+          <w:delText xml:space="preserve"> </w:delText>
+        </w:r>
+        <w:r>
+          <w:rPr>
+            <w:lang w:val="en-GB"/>
+          </w:rPr>
+          <w:delText xml:space="preserve">the </w:delText>
+        </w:r>
+        <w:r>
+          <w:rPr>
+            <w:lang w:val="en-GB"/>
+          </w:rPr>
+          <w:delText xml:space="preserve">common pattern </w:delText>
+        </w:r>
+        <w:r>
+          <w:rPr>
+            <w:lang w:val="en-GB"/>
+          </w:rPr>
+          <w:delText xml:space="preserve">that </w:delText>
+        </w:r>
+        <w:r>
+          <w:rPr>
+            <w:lang w:val="en-GB"/>
+          </w:rPr>
+          <w:delText xml:space="preserve">large individuals </w:delText>
+        </w:r>
+        <w:r>
+          <w:rPr>
+            <w:lang w:val="en-GB"/>
+          </w:rPr>
+          <w:delText xml:space="preserve">within </w:delText>
+        </w:r>
+        <w:r>
+          <w:rPr>
+            <w:lang w:val="en-GB"/>
+          </w:rPr>
+          <w:delText>ectotherm</w:delText>
+        </w:r>
+        <w:r>
+          <w:rPr>
+            <w:lang w:val="en-GB"/>
+          </w:rPr>
+          <w:delText>ic</w:delText>
+        </w:r>
+        <w:r>
+          <w:rPr>
+            <w:lang w:val="en-GB"/>
+          </w:rPr>
+          <w:delText xml:space="preserve"> species </w:delText>
+        </w:r>
+        <w:r>
+          <w:rPr>
+            <w:lang w:val="en-GB"/>
+          </w:rPr>
+          <w:delText>are the first to experience reduced</w:delText>
+        </w:r>
+        <w:r>
+          <w:rPr>
+            <w:lang w:val="en-GB"/>
+          </w:rPr>
+          <w:delText xml:space="preserve"> growth </w:delText>
+        </w:r>
+        <w:r>
+          <w:rPr>
+            <w:lang w:val="en-GB"/>
+          </w:rPr>
+          <w:delText>with increasing temperatures</w:delText>
+        </w:r>
+        <w:r>
+          <w:rPr>
+            <w:lang w:val="en-GB"/>
+          </w:rPr>
+          <w:delText>.</w:delText>
+        </w:r>
+      </w:del>
     </w:p>
     <w:p>
       <w:pPr>
@@ -2262,7 +2410,25 @@
           <w:szCs w:val="18"/>
           <w:lang w:val="en-GB"/>
         </w:rPr>
-        <w:t xml:space="preserve">2. D. A. Vasseur, K. S. McCann, A mechanistic approach for modelling temperature-dependent consumer-resource dynamics. </w:t>
+        <w:t xml:space="preserve">2. D. A. </w:t>
+      </w:r>
+      <w:proofErr w:type="spellStart"/>
+      <w:r>
+        <w:rPr>
+          <w:sz w:val="18"/>
+          <w:szCs w:val="18"/>
+          <w:lang w:val="en-GB"/>
+        </w:rPr>
+        <w:t>Vasseur</w:t>
+      </w:r>
+      <w:proofErr w:type="spellEnd"/>
+      <w:r>
+        <w:rPr>
+          <w:sz w:val="18"/>
+          <w:szCs w:val="18"/>
+          <w:lang w:val="en-GB"/>
+        </w:rPr>
+        <w:t xml:space="preserve">, K. S. McCann, A mechanistic approach for modelling temperature-dependent consumer-resource dynamics. </w:t>
       </w:r>
       <w:r>
         <w:rPr>
@@ -2358,6 +2524,7 @@
         </w:rPr>
         <w:annotationRef/>
       </w:r>
+      <w:proofErr w:type="gramStart"/>
       <w:r>
         <w:rPr>
           <w:lang w:val="en-GB"/>
@@ -2368,7 +2535,14 @@
         <w:rPr>
           <w:lang w:val="en-GB"/>
         </w:rPr>
-        <w:t xml:space="preserve">lso good: </w:t>
+        <w:t>lso</w:t>
+      </w:r>
+      <w:proofErr w:type="gramEnd"/>
+      <w:r>
+        <w:rPr>
+          <w:lang w:val="en-GB"/>
+        </w:rPr>
+        <w:t xml:space="preserve"> good: </w:t>
       </w:r>
       <w:r>
         <w:rPr>
@@ -2414,7 +2588,21 @@
         <w:rPr>
           <w:lang w:val="en-GB"/>
         </w:rPr>
-        <w:t xml:space="preserve">That’s not perfectly clear I think. What do we want to say - that relationships within species may be distinct from those derived across species, right? I’d either write something along those lines or say that these individual-level processes </w:t>
+        <w:t xml:space="preserve">That’s not perfectly </w:t>
+      </w:r>
+      <w:proofErr w:type="gramStart"/>
+      <w:r>
+        <w:rPr>
+          <w:lang w:val="en-GB"/>
+        </w:rPr>
+        <w:t>clear</w:t>
+      </w:r>
+      <w:proofErr w:type="gramEnd"/>
+      <w:r>
+        <w:rPr>
+          <w:lang w:val="en-GB"/>
+        </w:rPr>
+        <w:t xml:space="preserve"> I think. What do we want to say - that relationships within species may be distinct from those derived across species, right? I’d either write something along those lines or say that these individual-level processes </w:t>
       </w:r>
       <w:r>
         <w:rPr>
@@ -2484,11 +2672,19 @@
         </w:rPr>
         <w:t xml:space="preserve">Not sure </w:t>
       </w:r>
-      <w:r>
-        <w:rPr>
-          <w:lang w:val="en-GB"/>
-        </w:rPr>
-        <w:t xml:space="preserve">its particularly easy to understand, and I think </w:t>
+      <w:proofErr w:type="spellStart"/>
+      <w:r>
+        <w:rPr>
+          <w:lang w:val="en-GB"/>
+        </w:rPr>
+        <w:t>its</w:t>
+      </w:r>
+      <w:proofErr w:type="spellEnd"/>
+      <w:r>
+        <w:rPr>
+          <w:lang w:val="en-GB"/>
+        </w:rPr>
+        <w:t xml:space="preserve"> particularly easy to understand, and I think </w:t>
       </w:r>
       <w:r>
         <w:rPr>
@@ -2562,7 +2758,7 @@
       </w:r>
     </w:p>
   </w:comment>
-  <w:comment w:id="15" w:author="Max Lindmark" w:date="2020-11-24T14:09:00Z" w:initials="ML">
+  <w:comment w:id="16" w:author="Max Lindmark" w:date="2020-11-24T14:09:00Z" w:initials="ML">
     <w:p>
       <w:pPr>
         <w:pStyle w:val="CommentText"/>
@@ -2590,7 +2786,7 @@
       </w:r>
     </w:p>
   </w:comment>
-  <w:comment w:id="34" w:author="Anna Gårdmark" w:date="2020-11-23T16:22:00Z" w:initials="AG">
+  <w:comment w:id="42" w:author="Anna Gårdmark" w:date="2020-11-23T16:22:00Z" w:initials="AG">
     <w:p>
       <w:pPr>
         <w:pStyle w:val="CommentText"/>
@@ -3202,6 +3398,7 @@
     <w:lsdException w:name="HTML Sample" w:semiHidden="1" w:unhideWhenUsed="1"/>
     <w:lsdException w:name="HTML Typewriter" w:semiHidden="1" w:unhideWhenUsed="1"/>
     <w:lsdException w:name="HTML Variable" w:semiHidden="1" w:unhideWhenUsed="1"/>
+    <w:lsdException w:name="Normal Table" w:semiHidden="1" w:unhideWhenUsed="1"/>
     <w:lsdException w:name="annotation subject" w:semiHidden="1" w:unhideWhenUsed="1"/>
     <w:lsdException w:name="No List" w:semiHidden="1" w:unhideWhenUsed="1"/>
     <w:lsdException w:name="Outline List 1" w:semiHidden="1" w:unhideWhenUsed="1"/>
@@ -3244,8 +3441,11 @@
     <w:lsdException w:name="Table Contemporary" w:semiHidden="1" w:unhideWhenUsed="1"/>
     <w:lsdException w:name="Table Elegant" w:semiHidden="1" w:unhideWhenUsed="1"/>
     <w:lsdException w:name="Table Professional" w:semiHidden="1" w:unhideWhenUsed="1"/>
+    <w:lsdException w:name="Table Subtle 1" w:semiHidden="1" w:unhideWhenUsed="1"/>
     <w:lsdException w:name="Table Subtle 2" w:semiHidden="1" w:unhideWhenUsed="1"/>
     <w:lsdException w:name="Table Web 1" w:semiHidden="1" w:unhideWhenUsed="1"/>
+    <w:lsdException w:name="Table Web 2" w:semiHidden="1" w:unhideWhenUsed="1"/>
+    <w:lsdException w:name="Table Web 3" w:semiHidden="1" w:unhideWhenUsed="1"/>
     <w:lsdException w:name="Balloon Text" w:semiHidden="1" w:unhideWhenUsed="1"/>
     <w:lsdException w:name="Table Grid" w:uiPriority="59"/>
     <w:lsdException w:name="Table Theme" w:semiHidden="1" w:unhideWhenUsed="1"/>
@@ -3473,7 +3673,7 @@
   <w:style w:type="paragraph" w:default="1" w:styleId="Normal">
     <w:name w:val="Normal"/>
     <w:qFormat/>
-    <w:rsid w:val="00957D62"/>
+    <w:rsid w:val="00DC18BF"/>
     <w:pPr>
       <w:spacing w:after="0" w:line="240" w:lineRule="auto"/>
     </w:pPr>
@@ -3580,8 +3780,9 @@
   <w:style w:type="character" w:default="1" w:styleId="DefaultParagraphFont">
     <w:name w:val="Default Paragraph Font"/>
     <w:uiPriority w:val="1"/>
+    <w:semiHidden/>
     <w:unhideWhenUsed/>
-    <w:rsid w:val="00957D62"/>
+    <w:rsid w:val="00DC18BF"/>
   </w:style>
   <w:style w:type="table" w:default="1" w:styleId="TableNormal">
     <w:name w:val="Normal Table"/>
@@ -3603,7 +3804,7 @@
     <w:uiPriority w:val="99"/>
     <w:semiHidden/>
     <w:unhideWhenUsed/>
-    <w:rsid w:val="00957D62"/>
+    <w:rsid w:val="00DC18BF"/>
   </w:style>
   <w:style w:type="character" w:customStyle="1" w:styleId="Heading1Char">
     <w:name w:val="Heading 1 Char"/>
@@ -5915,19 +6116,13 @@
 </file>
 
 <file path=customXml/item2.xml><?xml version="1.0" encoding="utf-8"?>
-<b:Sources xmlns:b="http://schemas.openxmlformats.org/officeDocument/2006/bibliography" xmlns="http://schemas.openxmlformats.org/officeDocument/2006/bibliography" SelectedStyle="\APA.XSL" StyleName="APA"/>
+<tns:customPropertyEditors xmlns:tns="http://schemas.microsoft.com/office/2006/customDocumentInformationPanel">
+  <tns:showOnOpen>false</tns:showOnOpen>
+  <tns:defaultPropertyEditorNamespace>Standardegenskaper och egenskaper för SharePoint-bibliotek</tns:defaultPropertyEditorNamespace>
+</tns:customPropertyEditors>
 </file>
 
 <file path=customXml/item3.xml><?xml version="1.0" encoding="utf-8"?>
-<?mso-contentType ?>
-<FormTemplates xmlns="http://schemas.microsoft.com/sharepoint/v3/contenttype/forms">
-  <Display>DocumentLibraryForm</Display>
-  <Edit>DocumentLibraryForm</Edit>
-  <New>DocumentLibraryForm</New>
-</FormTemplates>
-</file>
-
-<file path=customXml/item4.xml><?xml version="1.0" encoding="utf-8"?>
 <ct:contentTypeSchema xmlns:ct="http://schemas.microsoft.com/office/2006/metadata/contentType" xmlns:ma="http://schemas.microsoft.com/office/2006/metadata/properties/metaAttributes" ct:_="" ma:_="" ma:contentTypeName="Dokument" ma:contentTypeID="0x01010082F6CF5AC4B69D4CA4913C8C7806130C" ma:contentTypeVersion="0" ma:contentTypeDescription="Skapa ett nytt dokument." ma:contentTypeScope="" ma:versionID="99a8c06d041fe489a0ac81dc45f84c12">
   <xsd:schema xmlns:xsd="http://www.w3.org/2001/XMLSchema" xmlns:xs="http://www.w3.org/2001/XMLSchema" xmlns:p="http://schemas.microsoft.com/office/2006/metadata/properties" targetNamespace="http://schemas.microsoft.com/office/2006/metadata/properties" ma:root="true" ma:fieldsID="988ddc45a2a1ba233d786d3fa5db79ea">
     <xsd:element name="properties">
@@ -6041,11 +6236,17 @@
 </ct:contentTypeSchema>
 </file>
 
+<file path=customXml/item4.xml><?xml version="1.0" encoding="utf-8"?>
+<?mso-contentType ?>
+<FormTemplates xmlns="http://schemas.microsoft.com/sharepoint/v3/contenttype/forms">
+  <Display>DocumentLibraryForm</Display>
+  <Edit>DocumentLibraryForm</Edit>
+  <New>DocumentLibraryForm</New>
+</FormTemplates>
+</file>
+
 <file path=customXml/item5.xml><?xml version="1.0" encoding="utf-8"?>
-<tns:customPropertyEditors xmlns:tns="http://schemas.microsoft.com/office/2006/customDocumentInformationPanel">
-  <tns:showOnOpen>false</tns:showOnOpen>
-  <tns:defaultPropertyEditorNamespace>Standardegenskaper och egenskaper för SharePoint-bibliotek</tns:defaultPropertyEditorNamespace>
-</tns:customPropertyEditors>
+<b:Sources xmlns:b="http://schemas.openxmlformats.org/officeDocument/2006/bibliography" xmlns="http://schemas.openxmlformats.org/officeDocument/2006/bibliography" SelectedStyle="\APA.XSL" StyleName="APA"/>
 </file>
 
 <file path=customXml/itemProps1.xml><?xml version="1.0" encoding="utf-8"?>
@@ -6057,22 +6258,14 @@
 </file>
 
 <file path=customXml/itemProps2.xml><?xml version="1.0" encoding="utf-8"?>
-<ds:datastoreItem xmlns:ds="http://schemas.openxmlformats.org/officeDocument/2006/customXml" ds:itemID="{14356124-418A-41A3-802E-908491C7C317}">
+<ds:datastoreItem xmlns:ds="http://schemas.openxmlformats.org/officeDocument/2006/customXml" ds:itemID="{6DA9EF7A-CCE7-4AF5-BA3C-73D4204EBDDA}">
   <ds:schemaRefs>
-    <ds:schemaRef ds:uri="http://schemas.openxmlformats.org/officeDocument/2006/bibliography"/>
+    <ds:schemaRef ds:uri="http://schemas.microsoft.com/office/2006/customDocumentInformationPanel"/>
   </ds:schemaRefs>
 </ds:datastoreItem>
 </file>
 
 <file path=customXml/itemProps3.xml><?xml version="1.0" encoding="utf-8"?>
-<ds:datastoreItem xmlns:ds="http://schemas.openxmlformats.org/officeDocument/2006/customXml" ds:itemID="{26208C63-3BA0-4E10-999A-5A1631CE23E7}">
-  <ds:schemaRefs>
-    <ds:schemaRef ds:uri="http://schemas.microsoft.com/sharepoint/v3/contenttype/forms"/>
-  </ds:schemaRefs>
-</ds:datastoreItem>
-</file>
-
-<file path=customXml/itemProps4.xml><?xml version="1.0" encoding="utf-8"?>
 <ds:datastoreItem xmlns:ds="http://schemas.openxmlformats.org/officeDocument/2006/customXml" ds:itemID="{9E139D32-C100-407F-ABC8-6BC7DACBCB79}">
   <ds:schemaRefs>
     <ds:schemaRef ds:uri="http://schemas.microsoft.com/office/2006/metadata/contentType"/>
@@ -6088,10 +6281,18 @@
 </ds:datastoreItem>
 </file>
 
+<file path=customXml/itemProps4.xml><?xml version="1.0" encoding="utf-8"?>
+<ds:datastoreItem xmlns:ds="http://schemas.openxmlformats.org/officeDocument/2006/customXml" ds:itemID="{26208C63-3BA0-4E10-999A-5A1631CE23E7}">
+  <ds:schemaRefs>
+    <ds:schemaRef ds:uri="http://schemas.microsoft.com/sharepoint/v3/contenttype/forms"/>
+  </ds:schemaRefs>
+</ds:datastoreItem>
+</file>
+
 <file path=customXml/itemProps5.xml><?xml version="1.0" encoding="utf-8"?>
-<ds:datastoreItem xmlns:ds="http://schemas.openxmlformats.org/officeDocument/2006/customXml" ds:itemID="{6DA9EF7A-CCE7-4AF5-BA3C-73D4204EBDDA}">
+<ds:datastoreItem xmlns:ds="http://schemas.openxmlformats.org/officeDocument/2006/customXml" ds:itemID="{14356124-418A-41A3-802E-908491C7C317}">
   <ds:schemaRefs>
-    <ds:schemaRef ds:uri="http://schemas.microsoft.com/office/2006/customDocumentInformationPanel"/>
+    <ds:schemaRef ds:uri="http://schemas.openxmlformats.org/officeDocument/2006/bibliography"/>
   </ds:schemaRefs>
 </ds:datastoreItem>
 </file>
</xml_diff>